<commit_message>
System level test file
</commit_message>
<xml_diff>
--- a/System Level Tests.docx
+++ b/System Level Tests.docx
@@ -99,8 +99,6 @@
       <w:r>
         <w:t>Netbeans</w:t>
       </w:r>
-      <w:bookmarkStart w:id="0" w:name="_GoBack"/>
-      <w:bookmarkEnd w:id="0"/>
     </w:p>
     <w:p>
       <w:pPr>
@@ -460,7 +458,6 @@
         <w:tc>
           <w:tcPr>
             <w:tcW w:w="3145" w:type="dxa"/>
-            <w:shd w:val="clear" w:color="auto" w:fill="D9D9D9" w:themeFill="background1" w:themeFillShade="D9"/>
           </w:tcPr>
           <w:p>
             <w:pPr>
@@ -480,7 +477,6 @@
         <w:tc>
           <w:tcPr>
             <w:tcW w:w="1890" w:type="dxa"/>
-            <w:shd w:val="clear" w:color="auto" w:fill="D9D9D9" w:themeFill="background1" w:themeFillShade="D9"/>
           </w:tcPr>
           <w:p>
             <w:pPr>
@@ -500,7 +496,6 @@
         <w:tc>
           <w:tcPr>
             <w:tcW w:w="5040" w:type="dxa"/>
-            <w:shd w:val="clear" w:color="auto" w:fill="D9D9D9" w:themeFill="background1" w:themeFillShade="D9"/>
           </w:tcPr>
           <w:p>
             <w:pPr>
@@ -563,6 +558,333 @@
           </w:tcPr>
           <w:p>
             <w:r>
+              <w:t>A</w:t>
+            </w:r>
+          </w:p>
+        </w:tc>
+        <w:tc>
+          <w:tcPr>
+            <w:tcW w:w="5040" w:type="dxa"/>
+          </w:tcPr>
+          <w:p>
+            <w:r>
+              <w:t>A</w:t>
+            </w:r>
+            <w:r>
+              <w:t xml:space="preserve"> </w:t>
+            </w:r>
+            <w:proofErr w:type="gramStart"/>
+            <w:r>
+              <w:t>shows</w:t>
+            </w:r>
+            <w:proofErr w:type="gramEnd"/>
+            <w:r>
+              <w:t xml:space="preserve"> in the box</w:t>
+            </w:r>
+          </w:p>
+        </w:tc>
+      </w:tr>
+      <w:tr>
+        <w:tc>
+          <w:tcPr>
+            <w:tcW w:w="3145" w:type="dxa"/>
+          </w:tcPr>
+          <w:p>
+            <w:r>
+              <w:t>Select function</w:t>
+            </w:r>
+          </w:p>
+        </w:tc>
+        <w:tc>
+          <w:tcPr>
+            <w:tcW w:w="1890" w:type="dxa"/>
+          </w:tcPr>
+          <w:p>
+            <w:r>
+              <w:t>Function Button Click</w:t>
+            </w:r>
+          </w:p>
+        </w:tc>
+        <w:tc>
+          <w:tcPr>
+            <w:tcW w:w="5040" w:type="dxa"/>
+          </w:tcPr>
+          <w:p>
+            <w:r>
+              <w:t>“+”, “</w:t>
+            </w:r>
+            <w:proofErr w:type="gramStart"/>
+            <w:r>
+              <w:t>-“</w:t>
+            </w:r>
+            <w:proofErr w:type="gramEnd"/>
+            <w:r>
+              <w:t>, “*”, “/” – whichever you want will be shown</w:t>
+            </w:r>
+          </w:p>
+        </w:tc>
+      </w:tr>
+      <w:tr>
+        <w:tc>
+          <w:tcPr>
+            <w:tcW w:w="3145" w:type="dxa"/>
+          </w:tcPr>
+          <w:p>
+            <w:r>
+              <w:t>Enter number in second box</w:t>
+            </w:r>
+          </w:p>
+        </w:tc>
+        <w:tc>
+          <w:tcPr>
+            <w:tcW w:w="1890" w:type="dxa"/>
+          </w:tcPr>
+          <w:p>
+            <w:r>
+              <w:t>15</w:t>
+            </w:r>
+          </w:p>
+        </w:tc>
+        <w:tc>
+          <w:tcPr>
+            <w:tcW w:w="5040" w:type="dxa"/>
+          </w:tcPr>
+          <w:p>
+            <w:r>
+              <w:t>15</w:t>
+            </w:r>
+            <w:r>
+              <w:t xml:space="preserve"> shows up in the box</w:t>
+            </w:r>
+          </w:p>
+        </w:tc>
+      </w:tr>
+      <w:tr>
+        <w:tc>
+          <w:tcPr>
+            <w:tcW w:w="3145" w:type="dxa"/>
+          </w:tcPr>
+          <w:p/>
+        </w:tc>
+        <w:tc>
+          <w:tcPr>
+            <w:tcW w:w="1890" w:type="dxa"/>
+          </w:tcPr>
+          <w:p/>
+        </w:tc>
+        <w:tc>
+          <w:tcPr>
+            <w:tcW w:w="5040" w:type="dxa"/>
+          </w:tcPr>
+          <w:p>
+            <w:r>
+              <w:t>A</w:t>
+            </w:r>
+            <w:r>
+              <w:t xml:space="preserve"> * </w:t>
+            </w:r>
+            <w:r>
+              <w:t>15</w:t>
+            </w:r>
+            <w:r>
+              <w:t xml:space="preserve"> is shown</w:t>
+            </w:r>
+          </w:p>
+        </w:tc>
+      </w:tr>
+      <w:tr>
+        <w:tc>
+          <w:tcPr>
+            <w:tcW w:w="3145" w:type="dxa"/>
+            <w:tcBorders>
+              <w:bottom w:val="single" w:sz="4" w:space="0" w:color="auto"/>
+            </w:tcBorders>
+          </w:tcPr>
+          <w:p>
+            <w:r>
+              <w:t>Click Calculate</w:t>
+            </w:r>
+          </w:p>
+        </w:tc>
+        <w:tc>
+          <w:tcPr>
+            <w:tcW w:w="1890" w:type="dxa"/>
+            <w:tcBorders>
+              <w:bottom w:val="single" w:sz="4" w:space="0" w:color="auto"/>
+            </w:tcBorders>
+          </w:tcPr>
+          <w:p/>
+        </w:tc>
+        <w:tc>
+          <w:tcPr>
+            <w:tcW w:w="5040" w:type="dxa"/>
+            <w:tcBorders>
+              <w:bottom w:val="single" w:sz="4" w:space="0" w:color="auto"/>
+            </w:tcBorders>
+          </w:tcPr>
+          <w:p>
+            <w:r>
+              <w:t>You Need to Enter 2 Numeric Values</w:t>
+            </w:r>
+            <w:r>
+              <w:t>.</w:t>
+            </w:r>
+          </w:p>
+        </w:tc>
+      </w:tr>
+      <w:tr>
+        <w:tc>
+          <w:tcPr>
+            <w:tcW w:w="3145" w:type="dxa"/>
+            <w:tcBorders>
+              <w:left w:val="nil"/>
+              <w:bottom w:val="nil"/>
+              <w:right w:val="nil"/>
+            </w:tcBorders>
+          </w:tcPr>
+          <w:p/>
+          <w:p/>
+        </w:tc>
+        <w:tc>
+          <w:tcPr>
+            <w:tcW w:w="1890" w:type="dxa"/>
+            <w:tcBorders>
+              <w:left w:val="nil"/>
+              <w:bottom w:val="nil"/>
+              <w:right w:val="nil"/>
+            </w:tcBorders>
+          </w:tcPr>
+          <w:p/>
+        </w:tc>
+        <w:tc>
+          <w:tcPr>
+            <w:tcW w:w="5040" w:type="dxa"/>
+            <w:tcBorders>
+              <w:left w:val="nil"/>
+              <w:bottom w:val="nil"/>
+              <w:right w:val="nil"/>
+            </w:tcBorders>
+          </w:tcPr>
+          <w:p/>
+        </w:tc>
+      </w:tr>
+      <w:tr>
+        <w:tc>
+          <w:tcPr>
+            <w:tcW w:w="3145" w:type="dxa"/>
+            <w:tcBorders>
+              <w:top w:val="nil"/>
+            </w:tcBorders>
+            <w:shd w:val="clear" w:color="auto" w:fill="D9D9D9" w:themeFill="background1" w:themeFillShade="D9"/>
+          </w:tcPr>
+          <w:p>
+            <w:pPr>
+              <w:jc w:val="center"/>
+              <w:rPr>
+                <w:b/>
+              </w:rPr>
+            </w:pPr>
+            <w:r>
+              <w:rPr>
+                <w:b/>
+              </w:rPr>
+              <w:lastRenderedPageBreak/>
+              <w:t>Action</w:t>
+            </w:r>
+          </w:p>
+        </w:tc>
+        <w:tc>
+          <w:tcPr>
+            <w:tcW w:w="1890" w:type="dxa"/>
+            <w:tcBorders>
+              <w:top w:val="nil"/>
+            </w:tcBorders>
+            <w:shd w:val="clear" w:color="auto" w:fill="D9D9D9" w:themeFill="background1" w:themeFillShade="D9"/>
+          </w:tcPr>
+          <w:p>
+            <w:pPr>
+              <w:jc w:val="center"/>
+              <w:rPr>
+                <w:b/>
+              </w:rPr>
+            </w:pPr>
+            <w:r>
+              <w:rPr>
+                <w:b/>
+              </w:rPr>
+              <w:t>Input</w:t>
+            </w:r>
+          </w:p>
+        </w:tc>
+        <w:tc>
+          <w:tcPr>
+            <w:tcW w:w="5040" w:type="dxa"/>
+            <w:tcBorders>
+              <w:top w:val="nil"/>
+            </w:tcBorders>
+            <w:shd w:val="clear" w:color="auto" w:fill="D9D9D9" w:themeFill="background1" w:themeFillShade="D9"/>
+          </w:tcPr>
+          <w:p>
+            <w:pPr>
+              <w:jc w:val="center"/>
+              <w:rPr>
+                <w:b/>
+              </w:rPr>
+            </w:pPr>
+            <w:r>
+              <w:rPr>
+                <w:b/>
+              </w:rPr>
+              <w:t>Expected Output</w:t>
+            </w:r>
+          </w:p>
+        </w:tc>
+      </w:tr>
+      <w:tr>
+        <w:tc>
+          <w:tcPr>
+            <w:tcW w:w="3145" w:type="dxa"/>
+          </w:tcPr>
+          <w:p>
+            <w:r>
+              <w:t>Launch Program</w:t>
+            </w:r>
+          </w:p>
+        </w:tc>
+        <w:tc>
+          <w:tcPr>
+            <w:tcW w:w="1890" w:type="dxa"/>
+          </w:tcPr>
+          <w:p/>
+        </w:tc>
+        <w:tc>
+          <w:tcPr>
+            <w:tcW w:w="5040" w:type="dxa"/>
+          </w:tcPr>
+          <w:p>
+            <w:r>
+              <w:t>Popup Window, single line calculator</w:t>
+            </w:r>
+          </w:p>
+        </w:tc>
+      </w:tr>
+      <w:tr>
+        <w:tc>
+          <w:tcPr>
+            <w:tcW w:w="3145" w:type="dxa"/>
+          </w:tcPr>
+          <w:p>
+            <w:r>
+              <w:t>Enter number in text box</w:t>
+            </w:r>
+          </w:p>
+        </w:tc>
+        <w:tc>
+          <w:tcPr>
+            <w:tcW w:w="1890" w:type="dxa"/>
+          </w:tcPr>
+          <w:p>
+            <w:r>
               <w:t>3</w:t>
             </w:r>
           </w:p>
@@ -573,7 +895,12 @@
           </w:tcPr>
           <w:p>
             <w:r>
-              <w:t>4 shows in the box</w:t>
+              <w:t>3</w:t>
+            </w:r>
+            <w:bookmarkStart w:id="0" w:name="_GoBack"/>
+            <w:bookmarkEnd w:id="0"/>
+            <w:r>
+              <w:t xml:space="preserve"> shows in the box</w:t>
             </w:r>
           </w:p>
         </w:tc>
@@ -732,7 +1059,6 @@
               <w:rPr>
                 <w:b/>
               </w:rPr>
-              <w:lastRenderedPageBreak/>
               <w:t>Action</w:t>
             </w:r>
           </w:p>
@@ -823,17 +1149,17 @@
           </w:tcPr>
           <w:p>
             <w:r>
-              <w:t>6</w:t>
-            </w:r>
-          </w:p>
-        </w:tc>
-        <w:tc>
-          <w:tcPr>
-            <w:tcW w:w="5040" w:type="dxa"/>
-          </w:tcPr>
-          <w:p>
-            <w:r>
-              <w:t>6 shows in the box</w:t>
+              <w:t>Empty</w:t>
+            </w:r>
+          </w:p>
+        </w:tc>
+        <w:tc>
+          <w:tcPr>
+            <w:tcW w:w="5040" w:type="dxa"/>
+          </w:tcPr>
+          <w:p>
+            <w:r>
+              <w:t>Empty</w:t>
             </w:r>
           </w:p>
         </w:tc>
@@ -895,41 +1221,41 @@
           </w:tcPr>
           <w:p>
             <w:r>
-              <w:t>3</w:t>
-            </w:r>
-          </w:p>
-        </w:tc>
-        <w:tc>
-          <w:tcPr>
-            <w:tcW w:w="5040" w:type="dxa"/>
-          </w:tcPr>
-          <w:p>
-            <w:r>
-              <w:t>3 shows up in the box</w:t>
-            </w:r>
-          </w:p>
-        </w:tc>
-      </w:tr>
-      <w:tr>
-        <w:tc>
-          <w:tcPr>
-            <w:tcW w:w="3145" w:type="dxa"/>
-          </w:tcPr>
-          <w:p/>
-        </w:tc>
-        <w:tc>
-          <w:tcPr>
-            <w:tcW w:w="1890" w:type="dxa"/>
-          </w:tcPr>
-          <w:p/>
-        </w:tc>
-        <w:tc>
-          <w:tcPr>
-            <w:tcW w:w="5040" w:type="dxa"/>
-          </w:tcPr>
-          <w:p>
-            <w:r>
-              <w:t>6 / 3 is shown</w:t>
+              <w:t>Empty</w:t>
+            </w:r>
+          </w:p>
+        </w:tc>
+        <w:tc>
+          <w:tcPr>
+            <w:tcW w:w="5040" w:type="dxa"/>
+          </w:tcPr>
+          <w:p>
+            <w:r>
+              <w:t>Empty</w:t>
+            </w:r>
+          </w:p>
+        </w:tc>
+      </w:tr>
+      <w:tr>
+        <w:tc>
+          <w:tcPr>
+            <w:tcW w:w="3145" w:type="dxa"/>
+          </w:tcPr>
+          <w:p/>
+        </w:tc>
+        <w:tc>
+          <w:tcPr>
+            <w:tcW w:w="1890" w:type="dxa"/>
+          </w:tcPr>
+          <w:p/>
+        </w:tc>
+        <w:tc>
+          <w:tcPr>
+            <w:tcW w:w="5040" w:type="dxa"/>
+          </w:tcPr>
+          <w:p>
+            <w:r>
+              <w:t>Empty</w:t>
             </w:r>
           </w:p>
         </w:tc>
@@ -957,7 +1283,10 @@
           </w:tcPr>
           <w:p>
             <w:r>
-              <w:t>2 will be the answer.</w:t>
+              <w:t>You Need to Enter 2 Numeric Values</w:t>
+            </w:r>
+            <w:r>
+              <w:t>.</w:t>
             </w:r>
           </w:p>
         </w:tc>
@@ -1082,6 +1411,543 @@
           </w:tcPr>
           <w:p>
             <w:r>
+              <w:t>6</w:t>
+            </w:r>
+          </w:p>
+        </w:tc>
+        <w:tc>
+          <w:tcPr>
+            <w:tcW w:w="5040" w:type="dxa"/>
+          </w:tcPr>
+          <w:p>
+            <w:r>
+              <w:t>6 shows in the box</w:t>
+            </w:r>
+          </w:p>
+        </w:tc>
+      </w:tr>
+      <w:tr>
+        <w:tc>
+          <w:tcPr>
+            <w:tcW w:w="3145" w:type="dxa"/>
+          </w:tcPr>
+          <w:p>
+            <w:r>
+              <w:t>Select function</w:t>
+            </w:r>
+          </w:p>
+        </w:tc>
+        <w:tc>
+          <w:tcPr>
+            <w:tcW w:w="1890" w:type="dxa"/>
+          </w:tcPr>
+          <w:p>
+            <w:r>
+              <w:t>Function Button Click</w:t>
+            </w:r>
+          </w:p>
+        </w:tc>
+        <w:tc>
+          <w:tcPr>
+            <w:tcW w:w="5040" w:type="dxa"/>
+          </w:tcPr>
+          <w:p>
+            <w:r>
+              <w:t>“+”, “</w:t>
+            </w:r>
+            <w:proofErr w:type="gramStart"/>
+            <w:r>
+              <w:t>-“</w:t>
+            </w:r>
+            <w:proofErr w:type="gramEnd"/>
+            <w:r>
+              <w:t>, “*”, “/” – whichever you want will be shown</w:t>
+            </w:r>
+          </w:p>
+        </w:tc>
+      </w:tr>
+      <w:tr>
+        <w:tc>
+          <w:tcPr>
+            <w:tcW w:w="3145" w:type="dxa"/>
+          </w:tcPr>
+          <w:p>
+            <w:r>
+              <w:t>Enter number in second box</w:t>
+            </w:r>
+          </w:p>
+        </w:tc>
+        <w:tc>
+          <w:tcPr>
+            <w:tcW w:w="1890" w:type="dxa"/>
+          </w:tcPr>
+          <w:p>
+            <w:r>
+              <w:t>3</w:t>
+            </w:r>
+          </w:p>
+        </w:tc>
+        <w:tc>
+          <w:tcPr>
+            <w:tcW w:w="5040" w:type="dxa"/>
+          </w:tcPr>
+          <w:p>
+            <w:r>
+              <w:t>3 shows up in the box</w:t>
+            </w:r>
+          </w:p>
+        </w:tc>
+      </w:tr>
+      <w:tr>
+        <w:tc>
+          <w:tcPr>
+            <w:tcW w:w="3145" w:type="dxa"/>
+          </w:tcPr>
+          <w:p/>
+        </w:tc>
+        <w:tc>
+          <w:tcPr>
+            <w:tcW w:w="1890" w:type="dxa"/>
+          </w:tcPr>
+          <w:p/>
+        </w:tc>
+        <w:tc>
+          <w:tcPr>
+            <w:tcW w:w="5040" w:type="dxa"/>
+          </w:tcPr>
+          <w:p>
+            <w:r>
+              <w:t>6 / 3 is shown</w:t>
+            </w:r>
+          </w:p>
+        </w:tc>
+      </w:tr>
+      <w:tr>
+        <w:tc>
+          <w:tcPr>
+            <w:tcW w:w="3145" w:type="dxa"/>
+          </w:tcPr>
+          <w:p>
+            <w:r>
+              <w:t>Click Calculate</w:t>
+            </w:r>
+          </w:p>
+        </w:tc>
+        <w:tc>
+          <w:tcPr>
+            <w:tcW w:w="1890" w:type="dxa"/>
+          </w:tcPr>
+          <w:p/>
+        </w:tc>
+        <w:tc>
+          <w:tcPr>
+            <w:tcW w:w="5040" w:type="dxa"/>
+          </w:tcPr>
+          <w:p>
+            <w:r>
+              <w:t>2 will be the answer.</w:t>
+            </w:r>
+          </w:p>
+        </w:tc>
+      </w:tr>
+    </w:tbl>
+    <w:p/>
+    <w:tbl>
+      <w:tblPr>
+        <w:tblStyle w:val="TableGrid"/>
+        <w:tblW w:w="10075" w:type="dxa"/>
+        <w:tblLook w:val="04A0" w:firstRow="1" w:lastRow="0" w:firstColumn="1" w:lastColumn="0" w:noHBand="0" w:noVBand="1"/>
+      </w:tblPr>
+      <w:tblGrid>
+        <w:gridCol w:w="3145"/>
+        <w:gridCol w:w="1890"/>
+        <w:gridCol w:w="5040"/>
+      </w:tblGrid>
+      <w:tr>
+        <w:tc>
+          <w:tcPr>
+            <w:tcW w:w="3145" w:type="dxa"/>
+            <w:shd w:val="clear" w:color="auto" w:fill="D9D9D9" w:themeFill="background1" w:themeFillShade="D9"/>
+          </w:tcPr>
+          <w:p>
+            <w:pPr>
+              <w:jc w:val="center"/>
+              <w:rPr>
+                <w:b/>
+              </w:rPr>
+            </w:pPr>
+            <w:r>
+              <w:rPr>
+                <w:b/>
+              </w:rPr>
+              <w:t>Action</w:t>
+            </w:r>
+          </w:p>
+        </w:tc>
+        <w:tc>
+          <w:tcPr>
+            <w:tcW w:w="1890" w:type="dxa"/>
+            <w:shd w:val="clear" w:color="auto" w:fill="D9D9D9" w:themeFill="background1" w:themeFillShade="D9"/>
+          </w:tcPr>
+          <w:p>
+            <w:pPr>
+              <w:jc w:val="center"/>
+              <w:rPr>
+                <w:b/>
+              </w:rPr>
+            </w:pPr>
+            <w:r>
+              <w:rPr>
+                <w:b/>
+              </w:rPr>
+              <w:t>Input</w:t>
+            </w:r>
+          </w:p>
+        </w:tc>
+        <w:tc>
+          <w:tcPr>
+            <w:tcW w:w="5040" w:type="dxa"/>
+            <w:shd w:val="clear" w:color="auto" w:fill="D9D9D9" w:themeFill="background1" w:themeFillShade="D9"/>
+          </w:tcPr>
+          <w:p>
+            <w:pPr>
+              <w:jc w:val="center"/>
+              <w:rPr>
+                <w:b/>
+              </w:rPr>
+            </w:pPr>
+            <w:r>
+              <w:rPr>
+                <w:b/>
+              </w:rPr>
+              <w:t>Expected Output</w:t>
+            </w:r>
+          </w:p>
+        </w:tc>
+      </w:tr>
+      <w:tr>
+        <w:tc>
+          <w:tcPr>
+            <w:tcW w:w="3145" w:type="dxa"/>
+          </w:tcPr>
+          <w:p>
+            <w:r>
+              <w:t>Launch Program</w:t>
+            </w:r>
+          </w:p>
+        </w:tc>
+        <w:tc>
+          <w:tcPr>
+            <w:tcW w:w="1890" w:type="dxa"/>
+          </w:tcPr>
+          <w:p/>
+        </w:tc>
+        <w:tc>
+          <w:tcPr>
+            <w:tcW w:w="5040" w:type="dxa"/>
+          </w:tcPr>
+          <w:p>
+            <w:r>
+              <w:t>Popup Window, single line calculator</w:t>
+            </w:r>
+          </w:p>
+        </w:tc>
+      </w:tr>
+      <w:tr>
+        <w:tc>
+          <w:tcPr>
+            <w:tcW w:w="3145" w:type="dxa"/>
+          </w:tcPr>
+          <w:p>
+            <w:r>
+              <w:t>Enter number in text box</w:t>
+            </w:r>
+          </w:p>
+        </w:tc>
+        <w:tc>
+          <w:tcPr>
+            <w:tcW w:w="1890" w:type="dxa"/>
+          </w:tcPr>
+          <w:p>
+            <w:r>
+              <w:t>10</w:t>
+            </w:r>
+          </w:p>
+        </w:tc>
+        <w:tc>
+          <w:tcPr>
+            <w:tcW w:w="5040" w:type="dxa"/>
+          </w:tcPr>
+          <w:p>
+            <w:r>
+              <w:t>10</w:t>
+            </w:r>
+            <w:r>
+              <w:t xml:space="preserve"> shows in the box</w:t>
+            </w:r>
+          </w:p>
+        </w:tc>
+      </w:tr>
+      <w:tr>
+        <w:tc>
+          <w:tcPr>
+            <w:tcW w:w="3145" w:type="dxa"/>
+          </w:tcPr>
+          <w:p>
+            <w:r>
+              <w:t>Select function</w:t>
+            </w:r>
+          </w:p>
+        </w:tc>
+        <w:tc>
+          <w:tcPr>
+            <w:tcW w:w="1890" w:type="dxa"/>
+          </w:tcPr>
+          <w:p>
+            <w:r>
+              <w:t>Function Button Click</w:t>
+            </w:r>
+          </w:p>
+        </w:tc>
+        <w:tc>
+          <w:tcPr>
+            <w:tcW w:w="5040" w:type="dxa"/>
+          </w:tcPr>
+          <w:p>
+            <w:r>
+              <w:t>“+”, “</w:t>
+            </w:r>
+            <w:proofErr w:type="gramStart"/>
+            <w:r>
+              <w:t>-“</w:t>
+            </w:r>
+            <w:proofErr w:type="gramEnd"/>
+            <w:r>
+              <w:t>, “*”, “/” – whichever you want will be shown</w:t>
+            </w:r>
+          </w:p>
+        </w:tc>
+      </w:tr>
+      <w:tr>
+        <w:tc>
+          <w:tcPr>
+            <w:tcW w:w="3145" w:type="dxa"/>
+          </w:tcPr>
+          <w:p>
+            <w:r>
+              <w:t>Enter number in second box</w:t>
+            </w:r>
+          </w:p>
+        </w:tc>
+        <w:tc>
+          <w:tcPr>
+            <w:tcW w:w="1890" w:type="dxa"/>
+          </w:tcPr>
+          <w:p>
+            <w:r>
+              <w:t>5</w:t>
+            </w:r>
+          </w:p>
+        </w:tc>
+        <w:tc>
+          <w:tcPr>
+            <w:tcW w:w="5040" w:type="dxa"/>
+          </w:tcPr>
+          <w:p>
+            <w:r>
+              <w:t>10</w:t>
+            </w:r>
+            <w:r>
+              <w:t xml:space="preserve"> shows up in the box</w:t>
+            </w:r>
+          </w:p>
+        </w:tc>
+      </w:tr>
+      <w:tr>
+        <w:tc>
+          <w:tcPr>
+            <w:tcW w:w="3145" w:type="dxa"/>
+          </w:tcPr>
+          <w:p/>
+        </w:tc>
+        <w:tc>
+          <w:tcPr>
+            <w:tcW w:w="1890" w:type="dxa"/>
+          </w:tcPr>
+          <w:p/>
+        </w:tc>
+        <w:tc>
+          <w:tcPr>
+            <w:tcW w:w="5040" w:type="dxa"/>
+          </w:tcPr>
+          <w:p>
+            <w:r>
+              <w:t>10</w:t>
+            </w:r>
+            <w:r>
+              <w:t xml:space="preserve"> / </w:t>
+            </w:r>
+            <w:r>
+              <w:t>5</w:t>
+            </w:r>
+            <w:r>
+              <w:t xml:space="preserve"> is shown</w:t>
+            </w:r>
+          </w:p>
+        </w:tc>
+      </w:tr>
+      <w:tr>
+        <w:tc>
+          <w:tcPr>
+            <w:tcW w:w="3145" w:type="dxa"/>
+          </w:tcPr>
+          <w:p>
+            <w:r>
+              <w:t>Click Calculate</w:t>
+            </w:r>
+          </w:p>
+        </w:tc>
+        <w:tc>
+          <w:tcPr>
+            <w:tcW w:w="1890" w:type="dxa"/>
+          </w:tcPr>
+          <w:p/>
+        </w:tc>
+        <w:tc>
+          <w:tcPr>
+            <w:tcW w:w="5040" w:type="dxa"/>
+          </w:tcPr>
+          <w:p>
+            <w:r>
+              <w:t>2 will be the answer.</w:t>
+            </w:r>
+          </w:p>
+        </w:tc>
+      </w:tr>
+    </w:tbl>
+    <w:p/>
+    <w:p/>
+    <w:p/>
+    <w:p/>
+    <w:tbl>
+      <w:tblPr>
+        <w:tblStyle w:val="TableGrid"/>
+        <w:tblW w:w="10075" w:type="dxa"/>
+        <w:tblLook w:val="04A0" w:firstRow="1" w:lastRow="0" w:firstColumn="1" w:lastColumn="0" w:noHBand="0" w:noVBand="1"/>
+      </w:tblPr>
+      <w:tblGrid>
+        <w:gridCol w:w="3145"/>
+        <w:gridCol w:w="1890"/>
+        <w:gridCol w:w="5040"/>
+      </w:tblGrid>
+      <w:tr>
+        <w:tc>
+          <w:tcPr>
+            <w:tcW w:w="3145" w:type="dxa"/>
+            <w:shd w:val="clear" w:color="auto" w:fill="D9D9D9" w:themeFill="background1" w:themeFillShade="D9"/>
+          </w:tcPr>
+          <w:p>
+            <w:pPr>
+              <w:jc w:val="center"/>
+              <w:rPr>
+                <w:b/>
+              </w:rPr>
+            </w:pPr>
+            <w:r>
+              <w:rPr>
+                <w:b/>
+              </w:rPr>
+              <w:lastRenderedPageBreak/>
+              <w:t>Action</w:t>
+            </w:r>
+          </w:p>
+        </w:tc>
+        <w:tc>
+          <w:tcPr>
+            <w:tcW w:w="1890" w:type="dxa"/>
+            <w:shd w:val="clear" w:color="auto" w:fill="D9D9D9" w:themeFill="background1" w:themeFillShade="D9"/>
+          </w:tcPr>
+          <w:p>
+            <w:pPr>
+              <w:jc w:val="center"/>
+              <w:rPr>
+                <w:b/>
+              </w:rPr>
+            </w:pPr>
+            <w:r>
+              <w:rPr>
+                <w:b/>
+              </w:rPr>
+              <w:t>Input</w:t>
+            </w:r>
+          </w:p>
+        </w:tc>
+        <w:tc>
+          <w:tcPr>
+            <w:tcW w:w="5040" w:type="dxa"/>
+            <w:shd w:val="clear" w:color="auto" w:fill="D9D9D9" w:themeFill="background1" w:themeFillShade="D9"/>
+          </w:tcPr>
+          <w:p>
+            <w:pPr>
+              <w:jc w:val="center"/>
+              <w:rPr>
+                <w:b/>
+              </w:rPr>
+            </w:pPr>
+            <w:r>
+              <w:rPr>
+                <w:b/>
+              </w:rPr>
+              <w:t>Expected Output</w:t>
+            </w:r>
+          </w:p>
+        </w:tc>
+      </w:tr>
+      <w:tr>
+        <w:tc>
+          <w:tcPr>
+            <w:tcW w:w="3145" w:type="dxa"/>
+          </w:tcPr>
+          <w:p>
+            <w:r>
+              <w:t>Launch Program</w:t>
+            </w:r>
+          </w:p>
+        </w:tc>
+        <w:tc>
+          <w:tcPr>
+            <w:tcW w:w="1890" w:type="dxa"/>
+          </w:tcPr>
+          <w:p/>
+        </w:tc>
+        <w:tc>
+          <w:tcPr>
+            <w:tcW w:w="5040" w:type="dxa"/>
+          </w:tcPr>
+          <w:p>
+            <w:r>
+              <w:t>Popup Window, single line calculator</w:t>
+            </w:r>
+          </w:p>
+        </w:tc>
+      </w:tr>
+      <w:tr>
+        <w:tc>
+          <w:tcPr>
+            <w:tcW w:w="3145" w:type="dxa"/>
+          </w:tcPr>
+          <w:p>
+            <w:r>
+              <w:t>Enter number in text box</w:t>
+            </w:r>
+          </w:p>
+        </w:tc>
+        <w:tc>
+          <w:tcPr>
+            <w:tcW w:w="1890" w:type="dxa"/>
+          </w:tcPr>
+          <w:p>
+            <w:r>
               <w:t>9</w:t>
             </w:r>
           </w:p>
@@ -1217,6 +2083,1079 @@
           <w:p>
             <w:r>
               <w:t>1 will be the answer.</w:t>
+            </w:r>
+          </w:p>
+        </w:tc>
+      </w:tr>
+    </w:tbl>
+    <w:p/>
+    <w:tbl>
+      <w:tblPr>
+        <w:tblStyle w:val="TableGrid"/>
+        <w:tblW w:w="10075" w:type="dxa"/>
+        <w:tblLook w:val="04A0" w:firstRow="1" w:lastRow="0" w:firstColumn="1" w:lastColumn="0" w:noHBand="0" w:noVBand="1"/>
+      </w:tblPr>
+      <w:tblGrid>
+        <w:gridCol w:w="3145"/>
+        <w:gridCol w:w="1890"/>
+        <w:gridCol w:w="5040"/>
+      </w:tblGrid>
+      <w:tr>
+        <w:tc>
+          <w:tcPr>
+            <w:tcW w:w="3145" w:type="dxa"/>
+            <w:shd w:val="clear" w:color="auto" w:fill="D9D9D9" w:themeFill="background1" w:themeFillShade="D9"/>
+          </w:tcPr>
+          <w:p>
+            <w:pPr>
+              <w:jc w:val="center"/>
+              <w:rPr>
+                <w:b/>
+              </w:rPr>
+            </w:pPr>
+            <w:r>
+              <w:rPr>
+                <w:b/>
+              </w:rPr>
+              <w:t>Action</w:t>
+            </w:r>
+          </w:p>
+        </w:tc>
+        <w:tc>
+          <w:tcPr>
+            <w:tcW w:w="1890" w:type="dxa"/>
+            <w:shd w:val="clear" w:color="auto" w:fill="D9D9D9" w:themeFill="background1" w:themeFillShade="D9"/>
+          </w:tcPr>
+          <w:p>
+            <w:pPr>
+              <w:jc w:val="center"/>
+              <w:rPr>
+                <w:b/>
+              </w:rPr>
+            </w:pPr>
+            <w:r>
+              <w:rPr>
+                <w:b/>
+              </w:rPr>
+              <w:t>Input</w:t>
+            </w:r>
+          </w:p>
+        </w:tc>
+        <w:tc>
+          <w:tcPr>
+            <w:tcW w:w="5040" w:type="dxa"/>
+            <w:shd w:val="clear" w:color="auto" w:fill="D9D9D9" w:themeFill="background1" w:themeFillShade="D9"/>
+          </w:tcPr>
+          <w:p>
+            <w:pPr>
+              <w:jc w:val="center"/>
+              <w:rPr>
+                <w:b/>
+              </w:rPr>
+            </w:pPr>
+            <w:r>
+              <w:rPr>
+                <w:b/>
+              </w:rPr>
+              <w:t>Expected Output</w:t>
+            </w:r>
+          </w:p>
+        </w:tc>
+      </w:tr>
+      <w:tr>
+        <w:tc>
+          <w:tcPr>
+            <w:tcW w:w="3145" w:type="dxa"/>
+          </w:tcPr>
+          <w:p>
+            <w:r>
+              <w:t>Launch Program</w:t>
+            </w:r>
+          </w:p>
+        </w:tc>
+        <w:tc>
+          <w:tcPr>
+            <w:tcW w:w="1890" w:type="dxa"/>
+          </w:tcPr>
+          <w:p/>
+        </w:tc>
+        <w:tc>
+          <w:tcPr>
+            <w:tcW w:w="5040" w:type="dxa"/>
+          </w:tcPr>
+          <w:p>
+            <w:r>
+              <w:t>Popup Window, single line calculator</w:t>
+            </w:r>
+          </w:p>
+        </w:tc>
+      </w:tr>
+      <w:tr>
+        <w:tc>
+          <w:tcPr>
+            <w:tcW w:w="3145" w:type="dxa"/>
+          </w:tcPr>
+          <w:p>
+            <w:r>
+              <w:t>Enter number in text box</w:t>
+            </w:r>
+          </w:p>
+        </w:tc>
+        <w:tc>
+          <w:tcPr>
+            <w:tcW w:w="1890" w:type="dxa"/>
+          </w:tcPr>
+          <w:p>
+            <w:r>
+              <w:t>9</w:t>
+            </w:r>
+          </w:p>
+        </w:tc>
+        <w:tc>
+          <w:tcPr>
+            <w:tcW w:w="5040" w:type="dxa"/>
+          </w:tcPr>
+          <w:p>
+            <w:r>
+              <w:t>9 shows in the box</w:t>
+            </w:r>
+          </w:p>
+        </w:tc>
+      </w:tr>
+      <w:tr>
+        <w:tc>
+          <w:tcPr>
+            <w:tcW w:w="3145" w:type="dxa"/>
+          </w:tcPr>
+          <w:p>
+            <w:r>
+              <w:t>Select function</w:t>
+            </w:r>
+          </w:p>
+        </w:tc>
+        <w:tc>
+          <w:tcPr>
+            <w:tcW w:w="1890" w:type="dxa"/>
+          </w:tcPr>
+          <w:p>
+            <w:r>
+              <w:t>Function Button Click</w:t>
+            </w:r>
+          </w:p>
+        </w:tc>
+        <w:tc>
+          <w:tcPr>
+            <w:tcW w:w="5040" w:type="dxa"/>
+          </w:tcPr>
+          <w:p>
+            <w:r>
+              <w:t>“+”, “</w:t>
+            </w:r>
+            <w:proofErr w:type="gramStart"/>
+            <w:r>
+              <w:t>-“</w:t>
+            </w:r>
+            <w:proofErr w:type="gramEnd"/>
+            <w:r>
+              <w:t>, “*”, “/” – whichever you want will be shown</w:t>
+            </w:r>
+          </w:p>
+        </w:tc>
+      </w:tr>
+      <w:tr>
+        <w:tc>
+          <w:tcPr>
+            <w:tcW w:w="3145" w:type="dxa"/>
+          </w:tcPr>
+          <w:p>
+            <w:r>
+              <w:t>Enter number in second box</w:t>
+            </w:r>
+          </w:p>
+        </w:tc>
+        <w:tc>
+          <w:tcPr>
+            <w:tcW w:w="1890" w:type="dxa"/>
+          </w:tcPr>
+          <w:p>
+            <w:r>
+              <w:t>X</w:t>
+            </w:r>
+          </w:p>
+        </w:tc>
+        <w:tc>
+          <w:tcPr>
+            <w:tcW w:w="5040" w:type="dxa"/>
+          </w:tcPr>
+          <w:p>
+            <w:r>
+              <w:t>X</w:t>
+            </w:r>
+            <w:r>
+              <w:t xml:space="preserve"> shows up in the box</w:t>
+            </w:r>
+          </w:p>
+        </w:tc>
+      </w:tr>
+      <w:tr>
+        <w:tc>
+          <w:tcPr>
+            <w:tcW w:w="3145" w:type="dxa"/>
+          </w:tcPr>
+          <w:p/>
+        </w:tc>
+        <w:tc>
+          <w:tcPr>
+            <w:tcW w:w="1890" w:type="dxa"/>
+          </w:tcPr>
+          <w:p/>
+        </w:tc>
+        <w:tc>
+          <w:tcPr>
+            <w:tcW w:w="5040" w:type="dxa"/>
+          </w:tcPr>
+          <w:p>
+            <w:r>
+              <w:t xml:space="preserve">9 - </w:t>
+            </w:r>
+            <w:r>
+              <w:t>X</w:t>
+            </w:r>
+            <w:r>
+              <w:t xml:space="preserve"> is shown</w:t>
+            </w:r>
+          </w:p>
+        </w:tc>
+      </w:tr>
+      <w:tr>
+        <w:tc>
+          <w:tcPr>
+            <w:tcW w:w="3145" w:type="dxa"/>
+          </w:tcPr>
+          <w:p>
+            <w:r>
+              <w:t>Click Calculate</w:t>
+            </w:r>
+          </w:p>
+        </w:tc>
+        <w:tc>
+          <w:tcPr>
+            <w:tcW w:w="1890" w:type="dxa"/>
+          </w:tcPr>
+          <w:p/>
+        </w:tc>
+        <w:tc>
+          <w:tcPr>
+            <w:tcW w:w="5040" w:type="dxa"/>
+          </w:tcPr>
+          <w:p>
+            <w:r>
+              <w:t>You Need to Enter 2 Numeric Values</w:t>
+            </w:r>
+            <w:r>
+              <w:t>.</w:t>
+            </w:r>
+          </w:p>
+        </w:tc>
+      </w:tr>
+    </w:tbl>
+    <w:p/>
+    <w:tbl>
+      <w:tblPr>
+        <w:tblStyle w:val="TableGrid"/>
+        <w:tblW w:w="10075" w:type="dxa"/>
+        <w:tblLook w:val="04A0" w:firstRow="1" w:lastRow="0" w:firstColumn="1" w:lastColumn="0" w:noHBand="0" w:noVBand="1"/>
+      </w:tblPr>
+      <w:tblGrid>
+        <w:gridCol w:w="3145"/>
+        <w:gridCol w:w="1890"/>
+        <w:gridCol w:w="5040"/>
+      </w:tblGrid>
+      <w:tr>
+        <w:tc>
+          <w:tcPr>
+            <w:tcW w:w="3145" w:type="dxa"/>
+            <w:shd w:val="clear" w:color="auto" w:fill="D9D9D9" w:themeFill="background1" w:themeFillShade="D9"/>
+          </w:tcPr>
+          <w:p>
+            <w:pPr>
+              <w:jc w:val="center"/>
+              <w:rPr>
+                <w:b/>
+              </w:rPr>
+            </w:pPr>
+            <w:r>
+              <w:rPr>
+                <w:b/>
+              </w:rPr>
+              <w:t>Action</w:t>
+            </w:r>
+          </w:p>
+        </w:tc>
+        <w:tc>
+          <w:tcPr>
+            <w:tcW w:w="1890" w:type="dxa"/>
+            <w:shd w:val="clear" w:color="auto" w:fill="D9D9D9" w:themeFill="background1" w:themeFillShade="D9"/>
+          </w:tcPr>
+          <w:p>
+            <w:pPr>
+              <w:jc w:val="center"/>
+              <w:rPr>
+                <w:b/>
+              </w:rPr>
+            </w:pPr>
+            <w:r>
+              <w:rPr>
+                <w:b/>
+              </w:rPr>
+              <w:t>Input</w:t>
+            </w:r>
+          </w:p>
+        </w:tc>
+        <w:tc>
+          <w:tcPr>
+            <w:tcW w:w="5040" w:type="dxa"/>
+            <w:shd w:val="clear" w:color="auto" w:fill="D9D9D9" w:themeFill="background1" w:themeFillShade="D9"/>
+          </w:tcPr>
+          <w:p>
+            <w:pPr>
+              <w:jc w:val="center"/>
+              <w:rPr>
+                <w:b/>
+              </w:rPr>
+            </w:pPr>
+            <w:r>
+              <w:rPr>
+                <w:b/>
+              </w:rPr>
+              <w:t>Expected Output</w:t>
+            </w:r>
+          </w:p>
+        </w:tc>
+      </w:tr>
+      <w:tr>
+        <w:tc>
+          <w:tcPr>
+            <w:tcW w:w="3145" w:type="dxa"/>
+          </w:tcPr>
+          <w:p>
+            <w:r>
+              <w:t>Launch Program</w:t>
+            </w:r>
+          </w:p>
+        </w:tc>
+        <w:tc>
+          <w:tcPr>
+            <w:tcW w:w="1890" w:type="dxa"/>
+          </w:tcPr>
+          <w:p/>
+        </w:tc>
+        <w:tc>
+          <w:tcPr>
+            <w:tcW w:w="5040" w:type="dxa"/>
+          </w:tcPr>
+          <w:p>
+            <w:r>
+              <w:t>Popup Window, single line calculator</w:t>
+            </w:r>
+          </w:p>
+        </w:tc>
+      </w:tr>
+      <w:tr>
+        <w:tc>
+          <w:tcPr>
+            <w:tcW w:w="3145" w:type="dxa"/>
+          </w:tcPr>
+          <w:p>
+            <w:r>
+              <w:t>Enter number in text box</w:t>
+            </w:r>
+          </w:p>
+        </w:tc>
+        <w:tc>
+          <w:tcPr>
+            <w:tcW w:w="1890" w:type="dxa"/>
+          </w:tcPr>
+          <w:p>
+            <w:r>
+              <w:t>9</w:t>
+            </w:r>
+          </w:p>
+        </w:tc>
+        <w:tc>
+          <w:tcPr>
+            <w:tcW w:w="5040" w:type="dxa"/>
+          </w:tcPr>
+          <w:p>
+            <w:r>
+              <w:t>9 shows in the box</w:t>
+            </w:r>
+          </w:p>
+        </w:tc>
+      </w:tr>
+      <w:tr>
+        <w:tc>
+          <w:tcPr>
+            <w:tcW w:w="3145" w:type="dxa"/>
+          </w:tcPr>
+          <w:p>
+            <w:r>
+              <w:t>Select function</w:t>
+            </w:r>
+          </w:p>
+        </w:tc>
+        <w:tc>
+          <w:tcPr>
+            <w:tcW w:w="1890" w:type="dxa"/>
+          </w:tcPr>
+          <w:p>
+            <w:r>
+              <w:t>Function Button Click</w:t>
+            </w:r>
+          </w:p>
+        </w:tc>
+        <w:tc>
+          <w:tcPr>
+            <w:tcW w:w="5040" w:type="dxa"/>
+          </w:tcPr>
+          <w:p>
+            <w:r>
+              <w:t>“+”, “</w:t>
+            </w:r>
+            <w:proofErr w:type="gramStart"/>
+            <w:r>
+              <w:t>-“</w:t>
+            </w:r>
+            <w:proofErr w:type="gramEnd"/>
+            <w:r>
+              <w:t>, “*”, “/” – whichever you want will be shown</w:t>
+            </w:r>
+          </w:p>
+        </w:tc>
+      </w:tr>
+      <w:tr>
+        <w:tc>
+          <w:tcPr>
+            <w:tcW w:w="3145" w:type="dxa"/>
+          </w:tcPr>
+          <w:p>
+            <w:r>
+              <w:t>Enter number in second box</w:t>
+            </w:r>
+          </w:p>
+        </w:tc>
+        <w:tc>
+          <w:tcPr>
+            <w:tcW w:w="1890" w:type="dxa"/>
+          </w:tcPr>
+          <w:p>
+            <w:r>
+              <w:t>8</w:t>
+            </w:r>
+          </w:p>
+        </w:tc>
+        <w:tc>
+          <w:tcPr>
+            <w:tcW w:w="5040" w:type="dxa"/>
+          </w:tcPr>
+          <w:p>
+            <w:r>
+              <w:t>8 shows up in the box</w:t>
+            </w:r>
+          </w:p>
+        </w:tc>
+      </w:tr>
+      <w:tr>
+        <w:tc>
+          <w:tcPr>
+            <w:tcW w:w="3145" w:type="dxa"/>
+          </w:tcPr>
+          <w:p/>
+        </w:tc>
+        <w:tc>
+          <w:tcPr>
+            <w:tcW w:w="1890" w:type="dxa"/>
+          </w:tcPr>
+          <w:p/>
+        </w:tc>
+        <w:tc>
+          <w:tcPr>
+            <w:tcW w:w="5040" w:type="dxa"/>
+          </w:tcPr>
+          <w:p>
+            <w:r>
+              <w:t xml:space="preserve">9 </w:t>
+            </w:r>
+            <w:r>
+              <w:t>+</w:t>
+            </w:r>
+            <w:r>
+              <w:t xml:space="preserve"> 8 is shown</w:t>
+            </w:r>
+          </w:p>
+        </w:tc>
+      </w:tr>
+      <w:tr>
+        <w:tc>
+          <w:tcPr>
+            <w:tcW w:w="3145" w:type="dxa"/>
+          </w:tcPr>
+          <w:p>
+            <w:r>
+              <w:t>Click Calculate</w:t>
+            </w:r>
+          </w:p>
+        </w:tc>
+        <w:tc>
+          <w:tcPr>
+            <w:tcW w:w="1890" w:type="dxa"/>
+          </w:tcPr>
+          <w:p/>
+        </w:tc>
+        <w:tc>
+          <w:tcPr>
+            <w:tcW w:w="5040" w:type="dxa"/>
+          </w:tcPr>
+          <w:p>
+            <w:r>
+              <w:t>1</w:t>
+            </w:r>
+            <w:r>
+              <w:t>7</w:t>
+            </w:r>
+            <w:r>
+              <w:t xml:space="preserve"> will be the answer.</w:t>
+            </w:r>
+          </w:p>
+        </w:tc>
+      </w:tr>
+    </w:tbl>
+    <w:p/>
+    <w:tbl>
+      <w:tblPr>
+        <w:tblStyle w:val="TableGrid"/>
+        <w:tblW w:w="10075" w:type="dxa"/>
+        <w:tblLook w:val="04A0" w:firstRow="1" w:lastRow="0" w:firstColumn="1" w:lastColumn="0" w:noHBand="0" w:noVBand="1"/>
+      </w:tblPr>
+      <w:tblGrid>
+        <w:gridCol w:w="3145"/>
+        <w:gridCol w:w="1890"/>
+        <w:gridCol w:w="5040"/>
+      </w:tblGrid>
+      <w:tr>
+        <w:tc>
+          <w:tcPr>
+            <w:tcW w:w="3145" w:type="dxa"/>
+            <w:shd w:val="clear" w:color="auto" w:fill="D9D9D9" w:themeFill="background1" w:themeFillShade="D9"/>
+          </w:tcPr>
+          <w:p>
+            <w:pPr>
+              <w:jc w:val="center"/>
+              <w:rPr>
+                <w:b/>
+              </w:rPr>
+            </w:pPr>
+            <w:r>
+              <w:rPr>
+                <w:b/>
+              </w:rPr>
+              <w:t>Action</w:t>
+            </w:r>
+          </w:p>
+        </w:tc>
+        <w:tc>
+          <w:tcPr>
+            <w:tcW w:w="1890" w:type="dxa"/>
+            <w:shd w:val="clear" w:color="auto" w:fill="D9D9D9" w:themeFill="background1" w:themeFillShade="D9"/>
+          </w:tcPr>
+          <w:p>
+            <w:pPr>
+              <w:jc w:val="center"/>
+              <w:rPr>
+                <w:b/>
+              </w:rPr>
+            </w:pPr>
+            <w:r>
+              <w:rPr>
+                <w:b/>
+              </w:rPr>
+              <w:t>Input</w:t>
+            </w:r>
+          </w:p>
+        </w:tc>
+        <w:tc>
+          <w:tcPr>
+            <w:tcW w:w="5040" w:type="dxa"/>
+            <w:shd w:val="clear" w:color="auto" w:fill="D9D9D9" w:themeFill="background1" w:themeFillShade="D9"/>
+          </w:tcPr>
+          <w:p>
+            <w:pPr>
+              <w:jc w:val="center"/>
+              <w:rPr>
+                <w:b/>
+              </w:rPr>
+            </w:pPr>
+            <w:r>
+              <w:rPr>
+                <w:b/>
+              </w:rPr>
+              <w:t>Expected Output</w:t>
+            </w:r>
+          </w:p>
+        </w:tc>
+      </w:tr>
+      <w:tr>
+        <w:tc>
+          <w:tcPr>
+            <w:tcW w:w="3145" w:type="dxa"/>
+          </w:tcPr>
+          <w:p>
+            <w:r>
+              <w:t>Launch Program</w:t>
+            </w:r>
+          </w:p>
+        </w:tc>
+        <w:tc>
+          <w:tcPr>
+            <w:tcW w:w="1890" w:type="dxa"/>
+          </w:tcPr>
+          <w:p/>
+        </w:tc>
+        <w:tc>
+          <w:tcPr>
+            <w:tcW w:w="5040" w:type="dxa"/>
+          </w:tcPr>
+          <w:p>
+            <w:r>
+              <w:t>Popup Window, single line calculator</w:t>
+            </w:r>
+          </w:p>
+        </w:tc>
+      </w:tr>
+      <w:tr>
+        <w:tc>
+          <w:tcPr>
+            <w:tcW w:w="3145" w:type="dxa"/>
+          </w:tcPr>
+          <w:p>
+            <w:r>
+              <w:t>Enter number in text box</w:t>
+            </w:r>
+          </w:p>
+        </w:tc>
+        <w:tc>
+          <w:tcPr>
+            <w:tcW w:w="1890" w:type="dxa"/>
+          </w:tcPr>
+          <w:p>
+            <w:r>
+              <w:t>Empty</w:t>
+            </w:r>
+          </w:p>
+        </w:tc>
+        <w:tc>
+          <w:tcPr>
+            <w:tcW w:w="5040" w:type="dxa"/>
+          </w:tcPr>
+          <w:p>
+            <w:r>
+              <w:t>Empty</w:t>
+            </w:r>
+          </w:p>
+        </w:tc>
+      </w:tr>
+      <w:tr>
+        <w:tc>
+          <w:tcPr>
+            <w:tcW w:w="3145" w:type="dxa"/>
+          </w:tcPr>
+          <w:p>
+            <w:r>
+              <w:t>Select function</w:t>
+            </w:r>
+          </w:p>
+        </w:tc>
+        <w:tc>
+          <w:tcPr>
+            <w:tcW w:w="1890" w:type="dxa"/>
+          </w:tcPr>
+          <w:p>
+            <w:r>
+              <w:t>Function Button Click</w:t>
+            </w:r>
+          </w:p>
+        </w:tc>
+        <w:tc>
+          <w:tcPr>
+            <w:tcW w:w="5040" w:type="dxa"/>
+          </w:tcPr>
+          <w:p>
+            <w:r>
+              <w:t>“+”, “</w:t>
+            </w:r>
+            <w:proofErr w:type="gramStart"/>
+            <w:r>
+              <w:t>-“</w:t>
+            </w:r>
+            <w:proofErr w:type="gramEnd"/>
+            <w:r>
+              <w:t>, “*”, “/” – whichever you want will be shown</w:t>
+            </w:r>
+          </w:p>
+        </w:tc>
+      </w:tr>
+      <w:tr>
+        <w:tc>
+          <w:tcPr>
+            <w:tcW w:w="3145" w:type="dxa"/>
+          </w:tcPr>
+          <w:p>
+            <w:r>
+              <w:t>Enter number in second box</w:t>
+            </w:r>
+          </w:p>
+        </w:tc>
+        <w:tc>
+          <w:tcPr>
+            <w:tcW w:w="1890" w:type="dxa"/>
+          </w:tcPr>
+          <w:p>
+            <w:r>
+              <w:t>X</w:t>
+            </w:r>
+          </w:p>
+        </w:tc>
+        <w:tc>
+          <w:tcPr>
+            <w:tcW w:w="5040" w:type="dxa"/>
+          </w:tcPr>
+          <w:p>
+            <w:r>
+              <w:t>X shows up in the box</w:t>
+            </w:r>
+          </w:p>
+        </w:tc>
+      </w:tr>
+      <w:tr>
+        <w:tc>
+          <w:tcPr>
+            <w:tcW w:w="3145" w:type="dxa"/>
+          </w:tcPr>
+          <w:p/>
+        </w:tc>
+        <w:tc>
+          <w:tcPr>
+            <w:tcW w:w="1890" w:type="dxa"/>
+          </w:tcPr>
+          <w:p/>
+        </w:tc>
+        <w:tc>
+          <w:tcPr>
+            <w:tcW w:w="5040" w:type="dxa"/>
+          </w:tcPr>
+          <w:p>
+            <w:r>
+              <w:t>X is shown</w:t>
+            </w:r>
+          </w:p>
+        </w:tc>
+      </w:tr>
+      <w:tr>
+        <w:tc>
+          <w:tcPr>
+            <w:tcW w:w="3145" w:type="dxa"/>
+          </w:tcPr>
+          <w:p>
+            <w:r>
+              <w:t>Click Calculate</w:t>
+            </w:r>
+          </w:p>
+        </w:tc>
+        <w:tc>
+          <w:tcPr>
+            <w:tcW w:w="1890" w:type="dxa"/>
+          </w:tcPr>
+          <w:p/>
+        </w:tc>
+        <w:tc>
+          <w:tcPr>
+            <w:tcW w:w="5040" w:type="dxa"/>
+          </w:tcPr>
+          <w:p>
+            <w:r>
+              <w:t>You Need to Enter 2 Numeric Values</w:t>
+            </w:r>
+            <w:r>
+              <w:t>.</w:t>
+            </w:r>
+          </w:p>
+        </w:tc>
+      </w:tr>
+    </w:tbl>
+    <w:p/>
+    <w:tbl>
+      <w:tblPr>
+        <w:tblStyle w:val="TableGrid"/>
+        <w:tblW w:w="10075" w:type="dxa"/>
+        <w:tblLook w:val="04A0" w:firstRow="1" w:lastRow="0" w:firstColumn="1" w:lastColumn="0" w:noHBand="0" w:noVBand="1"/>
+      </w:tblPr>
+      <w:tblGrid>
+        <w:gridCol w:w="3145"/>
+        <w:gridCol w:w="1890"/>
+        <w:gridCol w:w="5040"/>
+      </w:tblGrid>
+      <w:tr>
+        <w:tc>
+          <w:tcPr>
+            <w:tcW w:w="3145" w:type="dxa"/>
+            <w:shd w:val="clear" w:color="auto" w:fill="D9D9D9" w:themeFill="background1" w:themeFillShade="D9"/>
+          </w:tcPr>
+          <w:p>
+            <w:pPr>
+              <w:jc w:val="center"/>
+              <w:rPr>
+                <w:b/>
+              </w:rPr>
+            </w:pPr>
+            <w:r>
+              <w:rPr>
+                <w:b/>
+              </w:rPr>
+              <w:t>Action</w:t>
+            </w:r>
+          </w:p>
+        </w:tc>
+        <w:tc>
+          <w:tcPr>
+            <w:tcW w:w="1890" w:type="dxa"/>
+            <w:shd w:val="clear" w:color="auto" w:fill="D9D9D9" w:themeFill="background1" w:themeFillShade="D9"/>
+          </w:tcPr>
+          <w:p>
+            <w:pPr>
+              <w:jc w:val="center"/>
+              <w:rPr>
+                <w:b/>
+              </w:rPr>
+            </w:pPr>
+            <w:r>
+              <w:rPr>
+                <w:b/>
+              </w:rPr>
+              <w:t>Input</w:t>
+            </w:r>
+          </w:p>
+        </w:tc>
+        <w:tc>
+          <w:tcPr>
+            <w:tcW w:w="5040" w:type="dxa"/>
+            <w:shd w:val="clear" w:color="auto" w:fill="D9D9D9" w:themeFill="background1" w:themeFillShade="D9"/>
+          </w:tcPr>
+          <w:p>
+            <w:pPr>
+              <w:jc w:val="center"/>
+              <w:rPr>
+                <w:b/>
+              </w:rPr>
+            </w:pPr>
+            <w:r>
+              <w:rPr>
+                <w:b/>
+              </w:rPr>
+              <w:t>Expected Output</w:t>
+            </w:r>
+          </w:p>
+        </w:tc>
+      </w:tr>
+      <w:tr>
+        <w:tc>
+          <w:tcPr>
+            <w:tcW w:w="3145" w:type="dxa"/>
+          </w:tcPr>
+          <w:p>
+            <w:r>
+              <w:t>Launch Program</w:t>
+            </w:r>
+          </w:p>
+        </w:tc>
+        <w:tc>
+          <w:tcPr>
+            <w:tcW w:w="1890" w:type="dxa"/>
+          </w:tcPr>
+          <w:p/>
+        </w:tc>
+        <w:tc>
+          <w:tcPr>
+            <w:tcW w:w="5040" w:type="dxa"/>
+          </w:tcPr>
+          <w:p>
+            <w:r>
+              <w:t>Popup Window, single line calculator</w:t>
+            </w:r>
+          </w:p>
+        </w:tc>
+      </w:tr>
+      <w:tr>
+        <w:tc>
+          <w:tcPr>
+            <w:tcW w:w="3145" w:type="dxa"/>
+          </w:tcPr>
+          <w:p>
+            <w:r>
+              <w:t>Enter number in text box</w:t>
+            </w:r>
+          </w:p>
+        </w:tc>
+        <w:tc>
+          <w:tcPr>
+            <w:tcW w:w="1890" w:type="dxa"/>
+          </w:tcPr>
+          <w:p>
+            <w:r>
+              <w:t>12</w:t>
+            </w:r>
+          </w:p>
+        </w:tc>
+        <w:tc>
+          <w:tcPr>
+            <w:tcW w:w="5040" w:type="dxa"/>
+          </w:tcPr>
+          <w:p>
+            <w:r>
+              <w:t xml:space="preserve">12 </w:t>
+            </w:r>
+            <w:r>
+              <w:t>shows in the box</w:t>
+            </w:r>
+          </w:p>
+        </w:tc>
+      </w:tr>
+      <w:tr>
+        <w:tc>
+          <w:tcPr>
+            <w:tcW w:w="3145" w:type="dxa"/>
+          </w:tcPr>
+          <w:p>
+            <w:r>
+              <w:lastRenderedPageBreak/>
+              <w:t>Select function</w:t>
+            </w:r>
+          </w:p>
+        </w:tc>
+        <w:tc>
+          <w:tcPr>
+            <w:tcW w:w="1890" w:type="dxa"/>
+          </w:tcPr>
+          <w:p>
+            <w:r>
+              <w:t>Function Button Click</w:t>
+            </w:r>
+          </w:p>
+        </w:tc>
+        <w:tc>
+          <w:tcPr>
+            <w:tcW w:w="5040" w:type="dxa"/>
+          </w:tcPr>
+          <w:p>
+            <w:r>
+              <w:t>“+”, “</w:t>
+            </w:r>
+            <w:proofErr w:type="gramStart"/>
+            <w:r>
+              <w:t>-“</w:t>
+            </w:r>
+            <w:proofErr w:type="gramEnd"/>
+            <w:r>
+              <w:t>, “*”, “/” – whichever you want will be shown</w:t>
+            </w:r>
+          </w:p>
+        </w:tc>
+      </w:tr>
+      <w:tr>
+        <w:tc>
+          <w:tcPr>
+            <w:tcW w:w="3145" w:type="dxa"/>
+          </w:tcPr>
+          <w:p>
+            <w:r>
+              <w:t>Enter number in second box</w:t>
+            </w:r>
+          </w:p>
+        </w:tc>
+        <w:tc>
+          <w:tcPr>
+            <w:tcW w:w="1890" w:type="dxa"/>
+          </w:tcPr>
+          <w:p>
+            <w:r>
+              <w:t>Empty</w:t>
+            </w:r>
+          </w:p>
+        </w:tc>
+        <w:tc>
+          <w:tcPr>
+            <w:tcW w:w="5040" w:type="dxa"/>
+          </w:tcPr>
+          <w:p>
+            <w:r>
+              <w:t>Empty</w:t>
+            </w:r>
+          </w:p>
+        </w:tc>
+      </w:tr>
+      <w:tr>
+        <w:tc>
+          <w:tcPr>
+            <w:tcW w:w="3145" w:type="dxa"/>
+          </w:tcPr>
+          <w:p/>
+        </w:tc>
+        <w:tc>
+          <w:tcPr>
+            <w:tcW w:w="1890" w:type="dxa"/>
+          </w:tcPr>
+          <w:p/>
+        </w:tc>
+        <w:tc>
+          <w:tcPr>
+            <w:tcW w:w="5040" w:type="dxa"/>
+          </w:tcPr>
+          <w:p>
+            <w:r>
+              <w:t>12</w:t>
+            </w:r>
+            <w:r>
+              <w:t xml:space="preserve"> is shown</w:t>
+            </w:r>
+          </w:p>
+        </w:tc>
+      </w:tr>
+      <w:tr>
+        <w:tc>
+          <w:tcPr>
+            <w:tcW w:w="3145" w:type="dxa"/>
+          </w:tcPr>
+          <w:p>
+            <w:r>
+              <w:t>Click Calculate</w:t>
+            </w:r>
+          </w:p>
+        </w:tc>
+        <w:tc>
+          <w:tcPr>
+            <w:tcW w:w="1890" w:type="dxa"/>
+          </w:tcPr>
+          <w:p/>
+        </w:tc>
+        <w:tc>
+          <w:tcPr>
+            <w:tcW w:w="5040" w:type="dxa"/>
+          </w:tcPr>
+          <w:p>
+            <w:r>
+              <w:t>You Need to Enter 2 Numeric Values</w:t>
+            </w:r>
+            <w:r>
+              <w:t>.</w:t>
             </w:r>
           </w:p>
         </w:tc>

</xml_diff>